<commit_message>
lab 6 and extra a1 files
</commit_message>
<xml_diff>
--- a/lab6/efolio_task_5_6.docx
+++ b/lab6/efolio_task_5_6.docx
@@ -39,7 +39,7 @@
                     </pic:cNvPicPr>
                   </pic:nvPicPr>
                   <pic:blipFill>
-                    <a:blip r:embed="rId4" cstate="print">
+                    <a:blip r:embed="rId5" cstate="print">
                       <a:extLst>
                         <a:ext uri="{28A0092B-C50C-407E-A947-70E740481C1C}">
                           <a14:useLocalDpi xmlns:a14="http://schemas.microsoft.com/office/drawing/2010/main" val="0"/>
@@ -594,139 +594,6 @@
             <wp:extent cx="5731510" cy="3039110"/>
             <wp:effectExtent l="0" t="0" r="2540" b="8890"/>
             <wp:docPr id="2" name="Picture 2"/>
-            <wp:cNvGraphicFramePr>
-              <a:graphicFrameLocks xmlns:a="http://schemas.openxmlformats.org/drawingml/2006/main" noChangeAspect="1"/>
-            </wp:cNvGraphicFramePr>
-            <a:graphic xmlns:a="http://schemas.openxmlformats.org/drawingml/2006/main">
-              <a:graphicData uri="http://schemas.openxmlformats.org/drawingml/2006/picture">
-                <pic:pic xmlns:pic="http://schemas.openxmlformats.org/drawingml/2006/picture">
-                  <pic:nvPicPr>
-                    <pic:cNvPr id="1" name=""/>
-                    <pic:cNvPicPr/>
-                  </pic:nvPicPr>
-                  <pic:blipFill>
-                    <a:blip r:embed="rId5"/>
-                    <a:stretch>
-                      <a:fillRect/>
-                    </a:stretch>
-                  </pic:blipFill>
-                  <pic:spPr>
-                    <a:xfrm>
-                      <a:off x="0" y="0"/>
-                      <a:ext cx="5731510" cy="3039110"/>
-                    </a:xfrm>
-                    <a:prstGeom prst="rect">
-                      <a:avLst/>
-                    </a:prstGeom>
-                  </pic:spPr>
-                </pic:pic>
-              </a:graphicData>
-            </a:graphic>
-          </wp:inline>
-        </w:drawing>
-      </w:r>
-    </w:p>
-    <w:p>
-      <w:pPr>
-        <w:rPr>
-          <w:i/>
-          <w:iCs/>
-        </w:rPr>
-      </w:pPr>
-      <w:r>
-        <w:rPr>
-          <w:i/>
-          <w:iCs/>
-        </w:rPr>
-        <w:t>Figure 1: Page with the working notify plugin script</w:t>
-      </w:r>
-    </w:p>
-    <w:p/>
-    <w:p>
-      <w:r>
-        <w:t>Difference Between Defer and Async:</w:t>
-      </w:r>
-    </w:p>
-    <w:p>
-      <w:r>
-        <w:t>&lt;script src=”~/Some</w:t>
-      </w:r>
-      <w:r>
-        <w:t>JS.js</w:t>
-      </w:r>
-      <w:r>
-        <w:t>” async&gt;&lt;/script&gt;</w:t>
-      </w:r>
-      <w:r>
-        <w:t xml:space="preserve"> </w:t>
-      </w:r>
-    </w:p>
-    <w:p>
-      <w:r>
-        <w:t xml:space="preserve">Will begin by parsing the HTML file, </w:t>
-      </w:r>
-      <w:r>
-        <w:t xml:space="preserve">will then </w:t>
-      </w:r>
-      <w:r>
-        <w:t>schedule a separate process</w:t>
-      </w:r>
-      <w:r>
-        <w:t xml:space="preserve"> (asynchronously)</w:t>
-      </w:r>
-      <w:r>
-        <w:t xml:space="preserve"> to begin download and load in the JavaScript file.</w:t>
-      </w:r>
-      <w:r>
-        <w:t xml:space="preserve"> </w:t>
-      </w:r>
-      <w:r>
-        <w:t xml:space="preserve">Note that It may pause the HTML from parsing </w:t>
-      </w:r>
-      <w:r>
-        <w:t>while it begins executing the corresponding JavaScript file.</w:t>
-      </w:r>
-    </w:p>
-    <w:p/>
-    <w:p>
-      <w:r>
-        <w:t>&lt;script src=”~/Some</w:t>
-      </w:r>
-      <w:r>
-        <w:t>JS.js</w:t>
-      </w:r>
-      <w:r>
-        <w:t>”</w:t>
-      </w:r>
-      <w:r>
-        <w:t xml:space="preserve"> defer</w:t>
-      </w:r>
-      <w:r>
-        <w:t>&gt;&lt;/script&gt;</w:t>
-      </w:r>
-    </w:p>
-    <w:p>
-      <w:r>
-        <w:t xml:space="preserve">Also begins by parsing the HTML file, </w:t>
-      </w:r>
-      <w:r>
-        <w:t>also schedules a separate process process to asynchronously download the SomeJS.js file, however defer will forcefully defer the actual execution of the SomeJS.js file until the HTML has completely finished parsing.</w:t>
-      </w:r>
-    </w:p>
-    <w:p/>
-    <w:p>
-      <w:r>
-        <w:t>Task 5.2:</w:t>
-      </w:r>
-    </w:p>
-    <w:p>
-      <w:r>
-        <w:lastRenderedPageBreak/>
-        <w:drawing>
-          <wp:inline distT="0" distB="0" distL="0" distR="0" wp14:anchorId="0057FE40" wp14:editId="71661521">
-            <wp:extent cx="5731510" cy="3039110"/>
-            <wp:effectExtent l="0" t="0" r="2540" b="8890"/>
-            <wp:docPr id="3" name="Picture 3"/>
             <wp:cNvGraphicFramePr>
               <a:graphicFrameLocks xmlns:a="http://schemas.openxmlformats.org/drawingml/2006/main" noChangeAspect="1"/>
             </wp:cNvGraphicFramePr>
@@ -771,6 +638,139 @@
           <w:i/>
           <w:iCs/>
         </w:rPr>
+        <w:t>Figure 1: Page with the working notify plugin script</w:t>
+      </w:r>
+    </w:p>
+    <w:p/>
+    <w:p>
+      <w:r>
+        <w:t>Difference Between Defer and Async:</w:t>
+      </w:r>
+    </w:p>
+    <w:p>
+      <w:r>
+        <w:t>&lt;script src=”~/Some</w:t>
+      </w:r>
+      <w:r>
+        <w:t>JS.js</w:t>
+      </w:r>
+      <w:r>
+        <w:t>” async&gt;&lt;/script&gt;</w:t>
+      </w:r>
+      <w:r>
+        <w:t xml:space="preserve"> </w:t>
+      </w:r>
+    </w:p>
+    <w:p>
+      <w:r>
+        <w:t xml:space="preserve">Will begin by parsing the HTML file, </w:t>
+      </w:r>
+      <w:r>
+        <w:t xml:space="preserve">will then </w:t>
+      </w:r>
+      <w:r>
+        <w:t>schedule a separate process</w:t>
+      </w:r>
+      <w:r>
+        <w:t xml:space="preserve"> (asynchronously)</w:t>
+      </w:r>
+      <w:r>
+        <w:t xml:space="preserve"> to begin download and load in the JavaScript file.</w:t>
+      </w:r>
+      <w:r>
+        <w:t xml:space="preserve"> </w:t>
+      </w:r>
+      <w:r>
+        <w:t xml:space="preserve">Note that It may pause the HTML from parsing </w:t>
+      </w:r>
+      <w:r>
+        <w:t>while it begins executing the corresponding JavaScript file.</w:t>
+      </w:r>
+    </w:p>
+    <w:p/>
+    <w:p>
+      <w:r>
+        <w:t>&lt;script src=”~/Some</w:t>
+      </w:r>
+      <w:r>
+        <w:t>JS.js</w:t>
+      </w:r>
+      <w:r>
+        <w:t>”</w:t>
+      </w:r>
+      <w:r>
+        <w:t xml:space="preserve"> defer</w:t>
+      </w:r>
+      <w:r>
+        <w:t>&gt;&lt;/script&gt;</w:t>
+      </w:r>
+    </w:p>
+    <w:p>
+      <w:r>
+        <w:t xml:space="preserve">Also begins by parsing the HTML file, </w:t>
+      </w:r>
+      <w:r>
+        <w:t>also schedules a separate process process to asynchronously download the SomeJS.js file, however defer will forcefully defer the actual execution of the SomeJS.js file until the HTML has completely finished parsing.</w:t>
+      </w:r>
+    </w:p>
+    <w:p/>
+    <w:p>
+      <w:r>
+        <w:t>Task 5.2:</w:t>
+      </w:r>
+    </w:p>
+    <w:p>
+      <w:r>
+        <w:lastRenderedPageBreak/>
+        <w:drawing>
+          <wp:inline distT="0" distB="0" distL="0" distR="0" wp14:anchorId="0057FE40" wp14:editId="71661521">
+            <wp:extent cx="5731510" cy="3039110"/>
+            <wp:effectExtent l="0" t="0" r="2540" b="8890"/>
+            <wp:docPr id="3" name="Picture 3"/>
+            <wp:cNvGraphicFramePr>
+              <a:graphicFrameLocks xmlns:a="http://schemas.openxmlformats.org/drawingml/2006/main" noChangeAspect="1"/>
+            </wp:cNvGraphicFramePr>
+            <a:graphic xmlns:a="http://schemas.openxmlformats.org/drawingml/2006/main">
+              <a:graphicData uri="http://schemas.openxmlformats.org/drawingml/2006/picture">
+                <pic:pic xmlns:pic="http://schemas.openxmlformats.org/drawingml/2006/picture">
+                  <pic:nvPicPr>
+                    <pic:cNvPr id="1" name=""/>
+                    <pic:cNvPicPr/>
+                  </pic:nvPicPr>
+                  <pic:blipFill>
+                    <a:blip r:embed="rId7"/>
+                    <a:stretch>
+                      <a:fillRect/>
+                    </a:stretch>
+                  </pic:blipFill>
+                  <pic:spPr>
+                    <a:xfrm>
+                      <a:off x="0" y="0"/>
+                      <a:ext cx="5731510" cy="3039110"/>
+                    </a:xfrm>
+                    <a:prstGeom prst="rect">
+                      <a:avLst/>
+                    </a:prstGeom>
+                  </pic:spPr>
+                </pic:pic>
+              </a:graphicData>
+            </a:graphic>
+          </wp:inline>
+        </w:drawing>
+      </w:r>
+    </w:p>
+    <w:p>
+      <w:pPr>
+        <w:rPr>
+          <w:i/>
+          <w:iCs/>
+        </w:rPr>
+      </w:pPr>
+      <w:r>
+        <w:rPr>
+          <w:i/>
+          <w:iCs/>
+        </w:rPr>
         <w:t>Figure 2: Date Picker Functionality.</w:t>
       </w:r>
     </w:p>
@@ -784,6 +784,189 @@
       </w:r>
       <w:r>
         <w:t xml:space="preserve">: </w:t>
+      </w:r>
+    </w:p>
+    <w:p/>
+    <w:p/>
+    <w:p/>
+    <w:p/>
+    <w:p/>
+    <w:p/>
+    <w:p/>
+    <w:p/>
+    <w:p/>
+    <w:p/>
+    <w:p/>
+    <w:p/>
+    <w:p/>
+    <w:p/>
+    <w:p/>
+    <w:p/>
+    <w:p/>
+    <w:p>
+      <w:r>
+        <w:lastRenderedPageBreak/>
+        <w:t>Task 6.1:</w:t>
+      </w:r>
+    </w:p>
+    <w:p>
+      <w:pPr>
+        <w:rPr>
+          <w:b/>
+          <w:bCs/>
+        </w:rPr>
+      </w:pPr>
+      <w:r>
+        <w:rPr>
+          <w:b/>
+          <w:bCs/>
+        </w:rPr>
+        <w:drawing>
+          <wp:inline distT="0" distB="0" distL="0" distR="0" wp14:anchorId="7A78D14D" wp14:editId="5A219F7B">
+            <wp:extent cx="5731510" cy="3009265"/>
+            <wp:effectExtent l="0" t="0" r="2540" b="635"/>
+            <wp:docPr id="4" name="Picture 4" descr="Graphical user interface, application&#10;&#10;Description automatically generated"/>
+            <wp:cNvGraphicFramePr>
+              <a:graphicFrameLocks xmlns:a="http://schemas.openxmlformats.org/drawingml/2006/main" noChangeAspect="1"/>
+            </wp:cNvGraphicFramePr>
+            <a:graphic xmlns:a="http://schemas.openxmlformats.org/drawingml/2006/main">
+              <a:graphicData uri="http://schemas.openxmlformats.org/drawingml/2006/picture">
+                <pic:pic xmlns:pic="http://schemas.openxmlformats.org/drawingml/2006/picture">
+                  <pic:nvPicPr>
+                    <pic:cNvPr id="4" name="Picture 4" descr="Graphical user interface, application&#10;&#10;Description automatically generated"/>
+                    <pic:cNvPicPr/>
+                  </pic:nvPicPr>
+                  <pic:blipFill>
+                    <a:blip r:embed="rId8"/>
+                    <a:stretch>
+                      <a:fillRect/>
+                    </a:stretch>
+                  </pic:blipFill>
+                  <pic:spPr>
+                    <a:xfrm>
+                      <a:off x="0" y="0"/>
+                      <a:ext cx="5731510" cy="3009265"/>
+                    </a:xfrm>
+                    <a:prstGeom prst="rect">
+                      <a:avLst/>
+                    </a:prstGeom>
+                  </pic:spPr>
+                </pic:pic>
+              </a:graphicData>
+            </a:graphic>
+          </wp:inline>
+        </w:drawing>
+      </w:r>
+    </w:p>
+    <w:p>
+      <w:pPr>
+        <w:rPr>
+          <w:i/>
+          <w:iCs/>
+        </w:rPr>
+      </w:pPr>
+      <w:r>
+        <w:rPr>
+          <w:i/>
+          <w:iCs/>
+        </w:rPr>
+        <w:t>Figure 3: Create Page</w:t>
+      </w:r>
+      <w:r>
+        <w:rPr>
+          <w:i/>
+          <w:iCs/>
+        </w:rPr>
+        <w:t xml:space="preserve"> after clicking “Create” (Displays my name)</w:t>
+      </w:r>
+    </w:p>
+    <w:p/>
+    <w:p>
+      <w:r>
+        <w:drawing>
+          <wp:inline distT="0" distB="0" distL="0" distR="0" wp14:anchorId="51F79C70" wp14:editId="60C34C75">
+            <wp:extent cx="5731510" cy="2703195"/>
+            <wp:effectExtent l="0" t="0" r="2540" b="1905"/>
+            <wp:docPr id="5" name="Picture 5"/>
+            <wp:cNvGraphicFramePr>
+              <a:graphicFrameLocks xmlns:a="http://schemas.openxmlformats.org/drawingml/2006/main" noChangeAspect="1"/>
+            </wp:cNvGraphicFramePr>
+            <a:graphic xmlns:a="http://schemas.openxmlformats.org/drawingml/2006/main">
+              <a:graphicData uri="http://schemas.openxmlformats.org/drawingml/2006/picture">
+                <pic:pic xmlns:pic="http://schemas.openxmlformats.org/drawingml/2006/picture">
+                  <pic:nvPicPr>
+                    <pic:cNvPr id="1" name=""/>
+                    <pic:cNvPicPr/>
+                  </pic:nvPicPr>
+                  <pic:blipFill>
+                    <a:blip r:embed="rId9"/>
+                    <a:stretch>
+                      <a:fillRect/>
+                    </a:stretch>
+                  </pic:blipFill>
+                  <pic:spPr>
+                    <a:xfrm>
+                      <a:off x="0" y="0"/>
+                      <a:ext cx="5731510" cy="2703195"/>
+                    </a:xfrm>
+                    <a:prstGeom prst="rect">
+                      <a:avLst/>
+                    </a:prstGeom>
+                  </pic:spPr>
+                </pic:pic>
+              </a:graphicData>
+            </a:graphic>
+          </wp:inline>
+        </w:drawing>
+      </w:r>
+    </w:p>
+    <w:p>
+      <w:pPr>
+        <w:rPr>
+          <w:i/>
+          <w:iCs/>
+        </w:rPr>
+      </w:pPr>
+      <w:r>
+        <w:rPr>
+          <w:i/>
+          <w:iCs/>
+        </w:rPr>
+        <w:t>Figure 4: FormOneViewModel class</w:t>
+      </w:r>
+    </w:p>
+    <w:p>
+      <w:r>
+        <w:t>Task 6.2:</w:t>
+      </w:r>
+    </w:p>
+    <w:p>
+      <w:r>
+        <w:t xml:space="preserve">jQuery Unobstrusive Validation allows us to add validation to ASP.NET MVC views without having to add any additional (custom) client-side coding. Simply it enables us to </w:t>
+      </w:r>
+      <w:r>
+        <w:t xml:space="preserve">generate client sides scripts that validate the forms from </w:t>
+      </w:r>
+      <w:r>
+        <w:t>server-side</w:t>
+      </w:r>
+      <w:r>
+        <w:t xml:space="preserve"> validation attributes.</w:t>
+      </w:r>
+      <w:r>
+        <w:t xml:space="preserve"> The attributes are what can be provided to ViewModels for generation</w:t>
+      </w:r>
+      <w:r>
+        <w:t xml:space="preserve"> of these client-side</w:t>
+      </w:r>
+      <w:r>
+        <w:t xml:space="preserve"> (frontend)</w:t>
+      </w:r>
+      <w:r>
+        <w:t xml:space="preserve"> scripts</w:t>
+      </w:r>
+      <w:r>
+        <w:t>.</w:t>
       </w:r>
     </w:p>
     <w:sectPr>
@@ -1518,4 +1701,16 @@
     </a:ext>
   </a:extLst>
 </a:theme>
+</file>
+
+<file path=customXml/item1.xml><?xml version="1.0" encoding="utf-8"?>
+<b:Sources xmlns:b="http://schemas.openxmlformats.org/officeDocument/2006/bibliography" xmlns="http://schemas.openxmlformats.org/officeDocument/2006/bibliography" SelectedStyle="\APASixthEditionOfficeOnline.xsl" StyleName="APA" Version="6"/>
+</file>
+
+<file path=customXml/itemProps1.xml><?xml version="1.0" encoding="utf-8"?>
+<ds:datastoreItem xmlns:ds="http://schemas.openxmlformats.org/officeDocument/2006/customXml" ds:itemID="{E91D2665-7BA5-41D0-8633-C7E46D5A762C}">
+  <ds:schemaRefs>
+    <ds:schemaRef ds:uri="http://schemas.openxmlformats.org/officeDocument/2006/bibliography"/>
+  </ds:schemaRefs>
+</ds:datastoreItem>
 </file>
</xml_diff>